<commit_message>
Monday, April 17, 2023, 10:23 PM Eastern European Summer Time
</commit_message>
<xml_diff>
--- a/year1-term2/English/звіт.docx
+++ b/year1-term2/English/звіт.docx
@@ -98,7 +98,7 @@
         <w:jc w:val="center"/>
       </w:pPr>
       <w:r>
-        <w:t>з лабораторної роботи №</w:t>
+        <w:t>з лабораторної роботи</w:t>
       </w:r>
     </w:p>
     <w:p>
@@ -110,25 +110,10 @@
         <w:t>з дисципліни «</w:t>
       </w:r>
       <w:r>
-        <w:t>Об’єктно-орієнтоване програмування</w:t>
+        <w:t>Іноземна мова</w:t>
       </w:r>
       <w:r>
         <w:t xml:space="preserve">» </w:t>
-      </w:r>
-    </w:p>
-    <w:p>
-      <w:pPr>
-        <w:spacing w:after="0" w:line="360" w:lineRule="auto"/>
-        <w:jc w:val="center"/>
-      </w:pPr>
-      <w:r>
-        <w:t>Н</w:t>
-      </w:r>
-      <w:r>
-        <w:t>а тему</w:t>
-      </w:r>
-      <w:r>
-        <w:t xml:space="preserve"> «»</w:t>
       </w:r>
     </w:p>
     <w:p>
@@ -246,7 +231,7 @@
         <w:spacing w:after="0" w:line="360" w:lineRule="auto"/>
       </w:pPr>
       <w:r>
-        <w:t xml:space="preserve">Ст. Викладач </w:t>
+        <w:t>Доцент</w:t>
       </w:r>
       <w:r>
         <w:tab/>
@@ -268,55 +253,23 @@
       </w:r>
       <w:r>
         <w:tab/>
-        <w:t>Т.</w:t>
-      </w:r>
-      <w:r>
-        <w:t xml:space="preserve"> </w:t>
-      </w:r>
-      <w:r>
-        <w:t xml:space="preserve">В. Голуб </w:t>
-      </w:r>
-    </w:p>
-    <w:p>
-      <w:pPr>
-        <w:spacing w:after="0" w:line="360" w:lineRule="auto"/>
-      </w:pPr>
-      <w:r>
-        <w:t xml:space="preserve">Ст. Викладач </w:t>
       </w:r>
       <w:r>
         <w:tab/>
       </w:r>
       <w:r>
-        <w:tab/>
-      </w:r>
-      <w:r>
-        <w:tab/>
-      </w:r>
-      <w:r>
-        <w:tab/>
-      </w:r>
-      <w:r>
-        <w:tab/>
-      </w:r>
-      <w:r>
-        <w:tab/>
-      </w:r>
-      <w:r>
-        <w:tab/>
-        <w:t>Л.</w:t>
-      </w:r>
-      <w:r>
-        <w:t xml:space="preserve"> </w:t>
-      </w:r>
-      <w:r>
-        <w:t xml:space="preserve">Ю. </w:t>
-      </w:r>
-      <w:proofErr w:type="spellStart"/>
-      <w:r>
-        <w:t>Дейнега</w:t>
-      </w:r>
-      <w:proofErr w:type="spellEnd"/>
+        <w:t>Н. М. Жукова</w:t>
+      </w:r>
+    </w:p>
+    <w:p>
+      <w:pPr>
+        <w:spacing w:after="0" w:line="360" w:lineRule="auto"/>
+      </w:pPr>
+    </w:p>
+    <w:p>
+      <w:pPr>
+        <w:spacing w:after="0" w:line="360" w:lineRule="auto"/>
+      </w:pPr>
     </w:p>
     <w:p>
       <w:pPr>
@@ -1038,17 +991,9 @@
         <w:rPr>
           <w:lang w:val="en-US"/>
         </w:rPr>
-        <w:t xml:space="preserve"> – </w:t>
-      </w:r>
-      <w:proofErr w:type="spellStart"/>
-      <w:r>
-        <w:rPr>
-          <w:lang w:val="en-US"/>
-        </w:rPr>
-        <w:t>sup.h</w:t>
+        <w:t xml:space="preserve"> – sup.h</w:t>
       </w:r>
       <w:bookmarkEnd w:id="4"/>
-      <w:proofErr w:type="spellEnd"/>
     </w:p>
     <w:p>
       <w:pPr>
@@ -1086,17 +1031,9 @@
         <w:rPr>
           <w:lang w:val="en-US"/>
         </w:rPr>
-        <w:t xml:space="preserve">– </w:t>
-      </w:r>
-      <w:proofErr w:type="spellStart"/>
-      <w:r>
-        <w:rPr>
-          <w:lang w:val="en-US"/>
-        </w:rPr>
-        <w:t>lib.h</w:t>
+        <w:t>– lib.h</w:t>
       </w:r>
       <w:bookmarkEnd w:id="5"/>
-      <w:proofErr w:type="spellEnd"/>
     </w:p>
     <w:p>
       <w:pPr>

</xml_diff>

<commit_message>
Monday, April 17, 2023, 10:25 PM Eastern European Summer Time
</commit_message>
<xml_diff>
--- a/year1-term2/English/звіт.docx
+++ b/year1-term2/English/звіт.docx
@@ -318,6 +318,10 @@
             <w:pStyle w:val="a3"/>
             <w:spacing w:line="360" w:lineRule="auto"/>
             <w:ind w:firstLine="851"/>
+            <w:rPr>
+              <w:sz w:val="28"/>
+              <w:szCs w:val="28"/>
+            </w:rPr>
           </w:pPr>
         </w:p>
         <w:p>
@@ -870,247 +874,209 @@
     <w:p>
       <w:pPr>
         <w:pStyle w:val="-20"/>
+        <w:rPr>
+          <w:lang w:val="en-US"/>
+        </w:rPr>
+      </w:pPr>
+      <w:r>
+        <w:rPr>
+          <w:lang w:val="en-US"/>
+        </w:rPr>
+        <w:lastRenderedPageBreak/>
+        <w:t>Presentation Text</w:t>
+      </w:r>
+    </w:p>
+    <w:p>
+      <w:pPr>
+        <w:spacing w:after="0" w:line="360" w:lineRule="auto"/>
         <w:ind w:firstLine="851"/>
-      </w:pPr>
-      <w:bookmarkStart w:id="1" w:name="_Toc132561518"/>
-      <w:r>
+        <w:rPr>
+          <w:lang w:val="en-US"/>
+        </w:rPr>
+      </w:pPr>
+    </w:p>
+    <w:p>
+      <w:pPr>
+        <w:pStyle w:val="a5"/>
+        <w:rPr>
+          <w:sz w:val="28"/>
+          <w:szCs w:val="28"/>
+        </w:rPr>
+      </w:pPr>
+      <w:r>
+        <w:rPr>
+          <w:sz w:val="28"/>
+          <w:szCs w:val="28"/>
+        </w:rPr>
+        <w:t>Greetings, ladies and gentlemen. Today, we will be discussing a topic that is relevant to all of us: The Future of Urban Living. As cities around the world continue to grow, governments and city planners are looking for ways to use technology to make positive changes within their cities. The integration of artificial intelligence (AI) and the Internet of Things (IoT) in modern cities is the focus of our discussion today.</w:t>
+      </w:r>
+    </w:p>
+    <w:p>
+      <w:pPr>
+        <w:pStyle w:val="a5"/>
+        <w:rPr>
+          <w:sz w:val="28"/>
+          <w:szCs w:val="28"/>
+        </w:rPr>
+      </w:pPr>
+      <w:r>
+        <w:rPr>
+          <w:sz w:val="28"/>
+          <w:szCs w:val="28"/>
+        </w:rPr>
+        <w:t>Smart cities use modern technology like IoT and AI to improve living environments and promote sustainable urban development. The IoT is regarded as the most important interface for smart cities and involves a network of intricately connected devices designed to communicate and exchange data. The main aim of smart cities is to use technology to improve the quality of life for their residents. For example, using IoT to optimize traffic flows and make roads safer for drivers and pedestrians. Smart traffic control systems use sensors to detect the number of cars on the road at a given time and adjust the timing of traffic lights to ease congestion.</w:t>
+      </w:r>
+    </w:p>
+    <w:p>
+      <w:pPr>
+        <w:pStyle w:val="a5"/>
+        <w:rPr>
+          <w:sz w:val="28"/>
+          <w:szCs w:val="28"/>
+        </w:rPr>
+      </w:pPr>
+      <w:r>
+        <w:rPr>
+          <w:sz w:val="28"/>
+          <w:szCs w:val="28"/>
+        </w:rPr>
+        <w:t>London is the most advanced smart city in the world, with an estimated population of 10 million people within a 1,500 km2 area by 2030. The local government has invested heavily in AI, IoT, and 6G solutions to provide convenience and enhance interconnectedness between residents. The city mayor has implemented a roadmap and several initiatives to ensure London becomes the “smartest city in the world.”</w:t>
+      </w:r>
+    </w:p>
+    <w:p>
+      <w:pPr>
+        <w:pStyle w:val="a5"/>
+        <w:rPr>
+          <w:sz w:val="28"/>
+          <w:szCs w:val="28"/>
+        </w:rPr>
+      </w:pPr>
+      <w:r>
+        <w:rPr>
+          <w:sz w:val="28"/>
+          <w:szCs w:val="28"/>
+        </w:rPr>
+        <w:t>IoT sensors collect data and feed it into a platform so it can be analyzed. In the city of the future, devices must be able to communicate between each other, so decisions can be made. Authorities and city officials must work hand in hand with network operators to position several connectivity points throughout the city to ensure proper communication.</w:t>
+      </w:r>
+    </w:p>
+    <w:p>
+      <w:pPr>
+        <w:pStyle w:val="a5"/>
+        <w:rPr>
+          <w:sz w:val="28"/>
+          <w:szCs w:val="28"/>
+        </w:rPr>
+      </w:pPr>
+      <w:r>
+        <w:rPr>
+          <w:sz w:val="28"/>
+          <w:szCs w:val="28"/>
+        </w:rPr>
+        <w:t>Smart city innovations involving IoT may be more exciting to the average citizen, but blockchain holds massive potential to improve some of the most fundamental services powering urban areas, while also supporting IoT innovations. Innovative city, state, and country governments are already deploying the technology to improve public records management, peer-to-peer payments, and digital identity.</w:t>
+      </w:r>
+    </w:p>
+    <w:p>
+      <w:pPr>
+        <w:pStyle w:val="a5"/>
+        <w:rPr>
+          <w:sz w:val="28"/>
+          <w:szCs w:val="28"/>
+        </w:rPr>
+      </w:pPr>
+      <w:r>
+        <w:rPr>
+          <w:sz w:val="28"/>
+          <w:szCs w:val="28"/>
+        </w:rPr>
+        <w:t xml:space="preserve">Cities around the world are becoming smarter, and with these developments will come new challenges and opportunities. Smart city projects are happening so fast that many people may already live in smart cities without even knowing it. </w:t>
+      </w:r>
+      <w:r>
+        <w:rPr>
+          <w:sz w:val="28"/>
+          <w:szCs w:val="28"/>
+        </w:rPr>
         <w:lastRenderedPageBreak/>
-        <w:t>Мета роботи</w:t>
-      </w:r>
-      <w:bookmarkEnd w:id="1"/>
+        <w:t>Electric vehicles, remote heating and camera systems, and even smart roads all contribute to the evolution of cities as we know them.</w:t>
+      </w:r>
+    </w:p>
+    <w:p>
+      <w:pPr>
+        <w:pStyle w:val="a5"/>
+        <w:rPr>
+          <w:sz w:val="28"/>
+          <w:szCs w:val="28"/>
+        </w:rPr>
+      </w:pPr>
+      <w:r>
+        <w:rPr>
+          <w:sz w:val="28"/>
+          <w:szCs w:val="28"/>
+        </w:rPr>
+        <w:t>Smart cities also have their part to play in the reduction of emissions. As our cities currently use 78% of the world’s energy, experts hope that smart cities will help to control the negative impact of climate change and carbon emissions on our environment.</w:t>
+      </w:r>
+    </w:p>
+    <w:p>
+      <w:pPr>
+        <w:pStyle w:val="a5"/>
+        <w:rPr>
+          <w:sz w:val="28"/>
+          <w:szCs w:val="28"/>
+        </w:rPr>
+      </w:pPr>
+      <w:r>
+        <w:rPr>
+          <w:sz w:val="28"/>
+          <w:szCs w:val="28"/>
+        </w:rPr>
+        <w:t>In conclusion, the integration of AI and IoT in modern cities is an exciting prospect that has the potential to revolutionize the way we live. Smart cities are designed to improve the quality of life for their residents by using technology to optimize traffic flows, provide convenience, and enhance interconnectedness between residents. As we continue to develop smart cities, we must also ensure that we address the challenges posed by these developments, including privacy and security concerns. Thank you all so much for listening and if you have any further questions or feedback, please feel free to share it.</w:t>
+      </w:r>
     </w:p>
     <w:p>
       <w:pPr>
         <w:spacing w:after="0" w:line="360" w:lineRule="auto"/>
         <w:ind w:firstLine="851"/>
+        <w:rPr>
+          <w:lang w:val="en-US"/>
+        </w:rPr>
       </w:pPr>
     </w:p>
     <w:p>
       <w:pPr>
         <w:spacing w:after="0" w:line="360" w:lineRule="auto"/>
         <w:ind w:firstLine="851"/>
-      </w:pPr>
-      <w:r>
-        <w:t>Навчитись використовувати при створені програм мовою програмування С++.</w:t>
+        <w:rPr>
+          <w:lang w:val="en-US"/>
+        </w:rPr>
+      </w:pPr>
+      <w:r>
+        <w:rPr>
+          <w:lang w:val="en-US"/>
+        </w:rPr>
+        <w:t>Presentation Link</w:t>
       </w:r>
     </w:p>
     <w:p>
       <w:pPr>
         <w:spacing w:after="0" w:line="360" w:lineRule="auto"/>
         <w:ind w:firstLine="851"/>
-      </w:pPr>
-    </w:p>
-    <w:p>
-      <w:pPr>
-        <w:pStyle w:val="-20"/>
+        <w:rPr>
+          <w:lang w:val="en-US"/>
+        </w:rPr>
+      </w:pPr>
+    </w:p>
+    <w:p>
+      <w:pPr>
+        <w:spacing w:after="0" w:line="360" w:lineRule="auto"/>
         <w:ind w:firstLine="851"/>
-      </w:pPr>
-      <w:bookmarkStart w:id="2" w:name="_Toc132561519"/>
-      <w:r>
-        <w:t>Текст з</w:t>
-      </w:r>
-      <w:r>
-        <w:t>авдання №5</w:t>
-      </w:r>
-      <w:bookmarkEnd w:id="2"/>
-    </w:p>
-    <w:p>
-      <w:pPr>
-        <w:spacing w:after="0" w:line="360" w:lineRule="auto"/>
-        <w:ind w:firstLine="851"/>
-      </w:pPr>
-    </w:p>
-    <w:p>
-      <w:pPr>
-        <w:spacing w:after="0" w:line="360" w:lineRule="auto"/>
-        <w:ind w:firstLine="851"/>
-      </w:pPr>
-      <w:r>
-        <w:t>Текст завдання</w:t>
-      </w:r>
-    </w:p>
-    <w:p>
-      <w:pPr>
-        <w:spacing w:after="0" w:line="360" w:lineRule="auto"/>
-        <w:ind w:firstLine="851"/>
-      </w:pPr>
-    </w:p>
-    <w:p>
-      <w:pPr>
-        <w:pStyle w:val="-20"/>
-        <w:ind w:firstLine="851"/>
         <w:rPr>
           <w:lang w:val="en-US"/>
         </w:rPr>
       </w:pPr>
-      <w:bookmarkStart w:id="3" w:name="_Toc132561520"/>
-      <w:r>
-        <w:t xml:space="preserve">Код програми – </w:t>
-      </w:r>
       <w:r>
         <w:rPr>
           <w:lang w:val="en-US"/>
         </w:rPr>
-        <w:t>main.cpp</w:t>
-      </w:r>
-      <w:bookmarkEnd w:id="3"/>
-    </w:p>
-    <w:p>
-      <w:pPr>
-        <w:spacing w:after="0" w:line="360" w:lineRule="auto"/>
-        <w:ind w:firstLine="851"/>
-      </w:pPr>
-    </w:p>
-    <w:p>
-      <w:pPr>
-        <w:spacing w:after="0" w:line="360" w:lineRule="auto"/>
-      </w:pPr>
-      <w:r>
-        <w:t>Код</w:t>
-      </w:r>
-    </w:p>
-    <w:p>
-      <w:pPr>
-        <w:spacing w:after="0" w:line="360" w:lineRule="auto"/>
-        <w:ind w:firstLine="851"/>
-      </w:pPr>
-    </w:p>
-    <w:p>
-      <w:pPr>
-        <w:pStyle w:val="-20"/>
-        <w:ind w:firstLine="851"/>
-        <w:rPr>
-          <w:lang w:val="en-US"/>
-        </w:rPr>
-      </w:pPr>
-      <w:bookmarkStart w:id="4" w:name="_Toc132561521"/>
-      <w:r>
-        <w:t>Код програми</w:t>
-      </w:r>
-      <w:r>
-        <w:rPr>
-          <w:lang w:val="en-US"/>
-        </w:rPr>
-        <w:t xml:space="preserve"> – sup.h</w:t>
-      </w:r>
-      <w:bookmarkEnd w:id="4"/>
-    </w:p>
-    <w:p>
-      <w:pPr>
-        <w:spacing w:after="0" w:line="360" w:lineRule="auto"/>
-        <w:ind w:firstLine="851"/>
-      </w:pPr>
-    </w:p>
-    <w:p>
-      <w:pPr>
-        <w:spacing w:after="0" w:line="360" w:lineRule="auto"/>
-      </w:pPr>
-      <w:r>
-        <w:t>Код</w:t>
-      </w:r>
-    </w:p>
-    <w:p>
-      <w:pPr>
-        <w:spacing w:after="0" w:line="360" w:lineRule="auto"/>
-        <w:ind w:firstLine="851"/>
-      </w:pPr>
-    </w:p>
-    <w:p>
-      <w:pPr>
-        <w:pStyle w:val="-20"/>
-        <w:ind w:firstLine="851"/>
-        <w:rPr>
-          <w:lang w:val="en-US"/>
-        </w:rPr>
-      </w:pPr>
-      <w:bookmarkStart w:id="5" w:name="_Toc132561522"/>
-      <w:r>
-        <w:t xml:space="preserve">Код бібліотеки </w:t>
-      </w:r>
-      <w:r>
-        <w:rPr>
-          <w:lang w:val="en-US"/>
-        </w:rPr>
-        <w:t>– lib.h</w:t>
-      </w:r>
-      <w:bookmarkEnd w:id="5"/>
-    </w:p>
-    <w:p>
-      <w:pPr>
-        <w:spacing w:after="0" w:line="360" w:lineRule="auto"/>
-        <w:ind w:firstLine="851"/>
-      </w:pPr>
-    </w:p>
-    <w:p>
-      <w:pPr>
-        <w:spacing w:after="0" w:line="360" w:lineRule="auto"/>
-      </w:pPr>
-      <w:r>
-        <w:t>Код</w:t>
-      </w:r>
-    </w:p>
-    <w:p>
-      <w:pPr>
-        <w:spacing w:after="0" w:line="360" w:lineRule="auto"/>
-        <w:ind w:firstLine="851"/>
-      </w:pPr>
-    </w:p>
-    <w:p>
-      <w:pPr>
-        <w:pStyle w:val="-20"/>
-        <w:ind w:firstLine="851"/>
-      </w:pPr>
-      <w:bookmarkStart w:id="6" w:name="_Toc132561523"/>
-      <w:r>
-        <w:t>Приклад роботи</w:t>
-      </w:r>
-      <w:bookmarkEnd w:id="6"/>
-    </w:p>
-    <w:p>
-      <w:pPr>
-        <w:spacing w:after="0" w:line="360" w:lineRule="auto"/>
-        <w:ind w:firstLine="851"/>
-      </w:pPr>
-    </w:p>
-    <w:p>
-      <w:pPr>
-        <w:spacing w:after="0" w:line="360" w:lineRule="auto"/>
-        <w:jc w:val="center"/>
-      </w:pPr>
-      <w:r>
-        <w:t>Фото</w:t>
-      </w:r>
-    </w:p>
-    <w:p>
-      <w:pPr>
-        <w:spacing w:after="0" w:line="360" w:lineRule="auto"/>
-        <w:ind w:firstLine="851"/>
-      </w:pPr>
-    </w:p>
-    <w:p>
-      <w:pPr>
-        <w:pStyle w:val="-20"/>
-        <w:ind w:firstLine="851"/>
-      </w:pPr>
-      <w:bookmarkStart w:id="7" w:name="_Toc132561524"/>
-      <w:r>
-        <w:t>Висновки</w:t>
-      </w:r>
-      <w:bookmarkEnd w:id="7"/>
-    </w:p>
-    <w:p>
-      <w:pPr>
-        <w:spacing w:after="0" w:line="360" w:lineRule="auto"/>
-        <w:ind w:firstLine="851"/>
-      </w:pPr>
-    </w:p>
-    <w:p>
-      <w:pPr>
-        <w:spacing w:after="0" w:line="360" w:lineRule="auto"/>
-        <w:ind w:firstLine="851"/>
-      </w:pPr>
-      <w:r>
-        <w:t>Таким чином, ми навчилися при створенні програм мовою програмування С++.</w:t>
+        <w:t>https://canva.com/spmething-wahtever</w:t>
       </w:r>
     </w:p>
     <w:sectPr>
@@ -2757,6 +2723,21 @@
       <w:u w:val="single"/>
     </w:rPr>
   </w:style>
+  <w:style w:type="paragraph" w:styleId="a5">
+    <w:name w:val="Normal (Web)"/>
+    <w:basedOn w:val="a"/>
+    <w:uiPriority w:val="99"/>
+    <w:semiHidden/>
+    <w:unhideWhenUsed/>
+    <w:rsid w:val="00846EF4"/>
+    <w:pPr>
+      <w:spacing w:before="100" w:beforeAutospacing="1" w:after="100" w:afterAutospacing="1" w:line="240" w:lineRule="auto"/>
+    </w:pPr>
+    <w:rPr>
+      <w:sz w:val="24"/>
+      <w:szCs w:val="24"/>
+    </w:rPr>
+  </w:style>
 </w:styles>
 </file>
 

</xml_diff>

<commit_message>
Monday, April 17, 2023, 10:26:17 PM Eastern European Summer Time
</commit_message>
<xml_diff>
--- a/year1-term2/English/звіт.docx
+++ b/year1-term2/English/звіт.docx
@@ -1077,6 +1077,12 @@
           <w:lang w:val="en-US"/>
         </w:rPr>
         <w:t>https://canva.com/spmething-wahtever</w:t>
+      </w:r>
+      <w:r>
+        <w:rPr>
+          <w:lang w:val="en-US"/>
+        </w:rPr>
+        <w:t>-fsdFfsdfsfsf</w:t>
       </w:r>
     </w:p>
     <w:sectPr>

</xml_diff>